<commit_message>
project design phase 2
submitted

Signed-off-by: RajuRajesh2001 <113656942+RajuRajesh2001@users.noreply.github.com>
</commit_message>
<xml_diff>
--- a/IBM projects/TEAM MEMBERS/R RAJESH -TEAM LEADER/PROJECT DESIGN PHASE 2/Technology Stack.docx
+++ b/IBM projects/TEAM MEMBERS/R RAJESH -TEAM LEADER/PROJECT DESIGN PHASE 2/Technology Stack.docx
@@ -11,6 +11,8 @@
           <w:sz w:val="36"/>
         </w:rPr>
       </w:pPr>
+      <w:bookmarkStart w:id="0" w:name="_GoBack"/>
+      <w:bookmarkEnd w:id="0"/>
       <w:r>
         <w:rPr>
           <w:b/>
@@ -316,7 +318,7 @@
                     <pic:cNvPicPr/>
                   </pic:nvPicPr>
                   <pic:blipFill>
-                    <a:blip r:embed="rId6" cstate="print"/>
+                    <a:blip r:embed="rId7" cstate="print"/>
                     <a:stretch>
                       <a:fillRect/>
                     </a:stretch>
@@ -701,7 +703,7 @@
                           </pic:cNvPicPr>
                         </pic:nvPicPr>
                         <pic:blipFill>
-                          <a:blip r:embed="rId7">
+                          <a:blip r:embed="rId8">
                             <a:extLst>
                               <a:ext uri="{28A0092B-C50C-407E-A947-70E740481C1C}">
                                 <a14:useLocalDpi xmlns:a14="http://schemas.microsoft.com/office/drawing/2010/main" val="0"/>
@@ -1226,7 +1228,7 @@
                           </pic:cNvPicPr>
                         </pic:nvPicPr>
                         <pic:blipFill>
-                          <a:blip r:embed="rId8">
+                          <a:blip r:embed="rId9">
                             <a:extLst>
                               <a:ext uri="{28A0092B-C50C-407E-A947-70E740481C1C}">
                                 <a14:useLocalDpi xmlns:a14="http://schemas.microsoft.com/office/drawing/2010/main" val="0"/>
@@ -1337,13 +1339,13 @@
                   <o:lock v:ext="edit" aspectratio="t"/>
                 </v:shapetype>
                 <v:shape id="Picture 5" o:spid="_x0000_s1027" type="#_x0000_t75" style="position:absolute;left:1123;top:4335;width:4277;height:2260;visibility:visible;mso-wrap-style:square" o:gfxdata="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">
-                  <v:imagedata r:id="rId9" o:title=""/>
+                  <v:imagedata r:id="rId10" o:title=""/>
                 </v:shape>
                 <v:shape id="AutoShape 6" o:spid="_x0000_s1028" style="position:absolute;left:3180;top:6189;width:163;height:675;visibility:visible;mso-wrap-style:square;v-text-anchor:top" coordsize="163,675" o:gfxdata="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" path="m11,523r-5,3l1,529,,535,81,675,92,655r-21,l71,618,17,525r-6,-2xm71,618r,37l91,655r,-5l72,650r9,-15l71,618xm151,524r-6,1l91,618r,37l92,655,160,540r3,-5l161,529r-10,-5xm81,635r-9,15l89,650,81,635xm91,618l81,635r8,15l91,650r,-32xm93,l73,,71,525r,93l81,635,91,618,93,xe" fillcolor="#497dba" stroked="f">
                   <v:path arrowok="t" o:connecttype="custom" o:connectlocs="11,6713;6,6716;1,6719;0,6725;81,6865;92,6845;71,6845;71,6808;17,6715;11,6713;71,6808;71,6845;91,6845;91,6840;72,6840;81,6825;71,6808;151,6714;145,6715;91,6808;91,6845;92,6845;160,6730;163,6725;161,6719;151,6714;81,6825;72,6840;89,6840;81,6825;91,6808;81,6825;89,6840;91,6840;91,6808;93,6190;73,6190;71,6715;71,6808;81,6825;91,6808;93,6190" o:connectangles="0,0,0,0,0,0,0,0,0,0,0,0,0,0,0,0,0,0,0,0,0,0,0,0,0,0,0,0,0,0,0,0,0,0,0,0,0,0,0,0,0,0"/>
                 </v:shape>
                 <v:shape id="Picture 7" o:spid="_x0000_s1029" type="#_x0000_t75" style="position:absolute;left:5174;top:5064;width:1464;height:1224;visibility:visible;mso-wrap-style:square" o:gfxdata="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">
-                  <v:imagedata r:id="rId10" o:title=""/>
+                  <v:imagedata r:id="rId11" o:title=""/>
                 </v:shape>
                 <v:line id="Line 8" o:spid="_x0000_s1030" style="position:absolute;visibility:visible;mso-wrap-style:square" from="10802,4164" to="10802,4277" o:connectortype="straight" o:gfxdata="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" strokecolor="#497dba" strokeweight=".72pt"/>
                 <w10:wrap anchorx="page" anchory="page"/>
@@ -1593,7 +1595,7 @@
                           </pic:cNvPicPr>
                         </pic:nvPicPr>
                         <pic:blipFill>
-                          <a:blip r:embed="rId11">
+                          <a:blip r:embed="rId12">
                             <a:extLst>
                               <a:ext uri="{28A0092B-C50C-407E-A947-70E740481C1C}">
                                 <a14:useLocalDpi xmlns:a14="http://schemas.microsoft.com/office/drawing/2010/main" val="0"/>
@@ -1685,7 +1687,7 @@
             <w:pict>
               <v:group id="Group 9" o:spid="_x0000_s1026" style="position:absolute;margin-left:80.5pt;margin-top:531.55pt;width:286.25pt;height:99.8pt;z-index:-251654656;mso-position-horizontal-relative:page;mso-position-vertical-relative:page" coordorigin="-5,7085" coordsize="10815,4060" o:gfxdata="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">
                 <v:shape id="Picture 10" o:spid="_x0000_s1027" type="#_x0000_t75" style="position:absolute;left:1854;top:7206;width:2975;height:3939;visibility:visible;mso-wrap-style:square" o:gfxdata="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">
-                  <v:imagedata r:id="rId12" o:title=""/>
+                  <v:imagedata r:id="rId13" o:title=""/>
                 </v:shape>
                 <v:line id="Line 11" o:spid="_x0000_s1028" style="position:absolute;visibility:visible;mso-wrap-style:square" from="2,7205" to="10802,7205" o:connectortype="straight" o:gfxdata="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" strokecolor="#497dba" strokeweight=".72pt"/>
                 <w10:wrap anchorx="page" anchory="page"/>
@@ -1978,7 +1980,7 @@
                           </pic:cNvPicPr>
                         </pic:nvPicPr>
                         <pic:blipFill>
-                          <a:blip r:embed="rId13">
+                          <a:blip r:embed="rId14">
                             <a:extLst>
                               <a:ext uri="{28A0092B-C50C-407E-A947-70E740481C1C}">
                                 <a14:useLocalDpi xmlns:a14="http://schemas.microsoft.com/office/drawing/2010/main" val="0"/>
@@ -2513,7 +2515,7 @@
                           </pic:cNvPicPr>
                         </pic:nvPicPr>
                         <pic:blipFill>
-                          <a:blip r:embed="rId14">
+                          <a:blip r:embed="rId15">
                             <a:extLst>
                               <a:ext uri="{28A0092B-C50C-407E-A947-70E740481C1C}">
                                 <a14:useLocalDpi xmlns:a14="http://schemas.microsoft.com/office/drawing/2010/main" val="0"/>
@@ -2605,13 +2607,13 @@
             <w:pict>
               <v:group id="Group 12" o:spid="_x0000_s1026" style="position:absolute;margin-left:31.8pt;margin-top:631.35pt;width:524.95pt;height:167.2pt;z-index:-251653632;mso-position-horizontal-relative:page;mso-position-vertical-relative:page" coordorigin="-5,11291" coordsize="10815,2845" o:gfxdata="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">
                 <v:shape id="Picture 13" o:spid="_x0000_s1027" type="#_x0000_t75" style="position:absolute;left:1238;top:11702;width:3970;height:2434;visibility:visible;mso-wrap-style:square" o:gfxdata="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">
-                  <v:imagedata r:id="rId15" o:title=""/>
+                  <v:imagedata r:id="rId16" o:title=""/>
                 </v:shape>
                 <v:shape id="AutoShape 14" o:spid="_x0000_s1028" style="position:absolute;left:3136;top:11291;width:163;height:410;visibility:visible;mso-wrap-style:square;v-text-anchor:top" coordsize="163,410" o:gfxdata="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" path="m10,263r-9,6l,275r3,4l88,410,98,391r-21,l75,354,16,264r-6,-1xm75,354r2,37l97,390r,-4l78,386r8,-16l75,354xm151,255r-6,2l95,353r2,37l77,391r21,l162,266r-2,-6l155,258r-4,-3xm86,370r-8,16l96,385,86,370xm95,353r-9,17l96,385r-18,1l97,386,95,353xm77,l57,2,75,354r11,16l95,353,77,xe" fillcolor="#497dba" stroked="f">
                   <v:path arrowok="t" o:connecttype="custom" o:connectlocs="10,11554;1,11560;0,11566;3,11570;88,11701;98,11682;77,11682;75,11645;16,11555;10,11554;75,11645;77,11682;97,11681;97,11677;78,11677;86,11661;75,11645;151,11546;145,11548;95,11644;97,11681;77,11682;98,11682;162,11557;160,11551;155,11549;151,11546;86,11661;78,11677;96,11676;86,11661;95,11644;86,11661;96,11676;78,11677;97,11677;95,11644;77,11291;57,11293;75,11645;86,11661;95,11644;77,11291" o:connectangles="0,0,0,0,0,0,0,0,0,0,0,0,0,0,0,0,0,0,0,0,0,0,0,0,0,0,0,0,0,0,0,0,0,0,0,0,0,0,0,0,0,0,0"/>
                 </v:shape>
                 <v:shape id="Picture 15" o:spid="_x0000_s1029" type="#_x0000_t75" style="position:absolute;left:5174;top:12825;width:960;height:1080;visibility:visible;mso-wrap-style:square" o:gfxdata="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">
-                  <v:imagedata r:id="rId16" o:title=""/>
+                  <v:imagedata r:id="rId17" o:title=""/>
                 </v:shape>
                 <v:line id="Line 16" o:spid="_x0000_s1030" style="position:absolute;visibility:visible;mso-wrap-style:square" from="2,11702" to="10802,11702" o:connectortype="straight" o:gfxdata="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" strokecolor="#497dba" strokeweight=".72pt"/>
                 <w10:wrap anchorx="page" anchory="page"/>
@@ -2784,7 +2786,35 @@
                               <w:rPr>
                                 <w:color w:val="35465C"/>
                               </w:rPr>
-                              <w:t>To attached AI sensor and chip will monitoried.</w:t>
+                              <w:t xml:space="preserve">To </w:t>
+                            </w:r>
+                            <w:proofErr w:type="gramStart"/>
+                            <w:r>
+                              <w:rPr>
+                                <w:color w:val="35465C"/>
+                              </w:rPr>
+                              <w:t>attached</w:t>
+                            </w:r>
+                            <w:proofErr w:type="gramEnd"/>
+                            <w:r>
+                              <w:rPr>
+                                <w:color w:val="35465C"/>
+                              </w:rPr>
+                              <w:t xml:space="preserve"> AI sensor and chip will </w:t>
+                            </w:r>
+                            <w:proofErr w:type="spellStart"/>
+                            <w:r>
+                              <w:rPr>
+                                <w:color w:val="35465C"/>
+                              </w:rPr>
+                              <w:t>monitoried</w:t>
+                            </w:r>
+                            <w:proofErr w:type="spellEnd"/>
+                            <w:r>
+                              <w:rPr>
+                                <w:color w:val="35465C"/>
+                              </w:rPr>
+                              <w:t>.</w:t>
                             </w:r>
                           </w:p>
                           <w:p>
@@ -2926,11 +2956,19 @@
                               </w:tabs>
                               <w:ind w:right="952"/>
                             </w:pPr>
+                            <w:proofErr w:type="gramStart"/>
                             <w:r>
                               <w:rPr>
                                 <w:color w:val="35465C"/>
                               </w:rPr>
-                              <w:t>Guide(Schools), Warning and Service(Hospitals, Restaurant) signs are also displayed</w:t>
+                              <w:t>Guide(</w:t>
+                            </w:r>
+                            <w:proofErr w:type="gramEnd"/>
+                            <w:r>
+                              <w:rPr>
+                                <w:color w:val="35465C"/>
+                              </w:rPr>
+                              <w:t>Schools), Warning and Service(Hospitals, Restaurant) signs are also displayed</w:t>
                             </w:r>
                             <w:r>
                               <w:rPr>
@@ -3343,6 +3381,7 @@
                 <w:sz w:val="28"/>
               </w:rPr>
             </w:pPr>
+            <w:proofErr w:type="spellStart"/>
             <w:r>
               <w:rPr>
                 <w:b/>
@@ -3350,6 +3389,7 @@
               </w:rPr>
               <w:t>S.No</w:t>
             </w:r>
+            <w:proofErr w:type="spellEnd"/>
           </w:p>
         </w:tc>
         <w:tc>
@@ -3496,7 +3536,21 @@
               <w:rPr>
                 <w:sz w:val="28"/>
               </w:rPr>
-              <w:t>Web UI, Mobile App, Chatbot etc.</w:t>
+              <w:t xml:space="preserve">Web UI, Mobile App, </w:t>
+            </w:r>
+            <w:proofErr w:type="spellStart"/>
+            <w:r>
+              <w:rPr>
+                <w:sz w:val="28"/>
+              </w:rPr>
+              <w:t>Chatbot</w:t>
+            </w:r>
+            <w:proofErr w:type="spellEnd"/>
+            <w:r>
+              <w:rPr>
+                <w:sz w:val="28"/>
+              </w:rPr>
+              <w:t xml:space="preserve"> etc.</w:t>
             </w:r>
           </w:p>
         </w:tc>
@@ -3517,7 +3571,35 @@
               <w:rPr>
                 <w:sz w:val="28"/>
               </w:rPr>
-              <w:t>HTML, CSS, JavaScript / Angular Js / React Js etc.</w:t>
+              <w:t xml:space="preserve">HTML, CSS, JavaScript / Angular </w:t>
+            </w:r>
+            <w:proofErr w:type="spellStart"/>
+            <w:r>
+              <w:rPr>
+                <w:sz w:val="28"/>
+              </w:rPr>
+              <w:t>Js</w:t>
+            </w:r>
+            <w:proofErr w:type="spellEnd"/>
+            <w:r>
+              <w:rPr>
+                <w:sz w:val="28"/>
+              </w:rPr>
+              <w:t xml:space="preserve"> / React </w:t>
+            </w:r>
+            <w:proofErr w:type="spellStart"/>
+            <w:r>
+              <w:rPr>
+                <w:sz w:val="28"/>
+              </w:rPr>
+              <w:t>Js</w:t>
+            </w:r>
+            <w:proofErr w:type="spellEnd"/>
+            <w:r>
+              <w:rPr>
+                <w:sz w:val="28"/>
+              </w:rPr>
+              <w:t xml:space="preserve"> etc.</w:t>
             </w:r>
           </w:p>
         </w:tc>
@@ -3825,7 +3907,21 @@
               <w:rPr>
                 <w:sz w:val="28"/>
               </w:rPr>
-              <w:t>IBM DB2, IBM Cloudant etc.</w:t>
+              <w:t xml:space="preserve">IBM DB2, IBM </w:t>
+            </w:r>
+            <w:proofErr w:type="spellStart"/>
+            <w:r>
+              <w:rPr>
+                <w:sz w:val="28"/>
+              </w:rPr>
+              <w:t>Cloudant</w:t>
+            </w:r>
+            <w:proofErr w:type="spellEnd"/>
+            <w:r>
+              <w:rPr>
+                <w:sz w:val="28"/>
+              </w:rPr>
+              <w:t xml:space="preserve"> etc.</w:t>
             </w:r>
           </w:p>
         </w:tc>
@@ -3985,6 +4081,7 @@
                 <w:sz w:val="28"/>
               </w:rPr>
             </w:pPr>
+            <w:proofErr w:type="spellStart"/>
             <w:r>
               <w:rPr>
                 <w:b/>
@@ -3992,6 +4089,7 @@
               </w:rPr>
               <w:t>S.No</w:t>
             </w:r>
+            <w:proofErr w:type="spellEnd"/>
           </w:p>
         </w:tc>
         <w:tc>
@@ -4144,11 +4242,19 @@
                 <w:sz w:val="28"/>
               </w:rPr>
             </w:pPr>
-            <w:r>
-              <w:rPr>
-                <w:sz w:val="28"/>
-              </w:rPr>
-              <w:t>the network.</w:t>
+            <w:proofErr w:type="gramStart"/>
+            <w:r>
+              <w:rPr>
+                <w:sz w:val="28"/>
+              </w:rPr>
+              <w:t>the</w:t>
+            </w:r>
+            <w:proofErr w:type="gramEnd"/>
+            <w:r>
+              <w:rPr>
+                <w:sz w:val="28"/>
+              </w:rPr>
+              <w:t xml:space="preserve"> network.</w:t>
             </w:r>
           </w:p>
         </w:tc>
@@ -4257,11 +4363,19 @@
                 <w:sz w:val="28"/>
               </w:rPr>
             </w:pPr>
-            <w:r>
-              <w:rPr>
-                <w:sz w:val="28"/>
-              </w:rPr>
-              <w:t>IoT, internet.</w:t>
+            <w:proofErr w:type="spellStart"/>
+            <w:r>
+              <w:rPr>
+                <w:sz w:val="28"/>
+              </w:rPr>
+              <w:t>IoT</w:t>
+            </w:r>
+            <w:proofErr w:type="spellEnd"/>
+            <w:r>
+              <w:rPr>
+                <w:sz w:val="28"/>
+              </w:rPr>
+              <w:t>, internet.</w:t>
             </w:r>
           </w:p>
         </w:tc>
@@ -4424,11 +4538,19 @@
                 <w:sz w:val="28"/>
               </w:rPr>
             </w:pPr>
-            <w:r>
-              <w:rPr>
-                <w:sz w:val="28"/>
-              </w:rPr>
-              <w:t>simultaneously.</w:t>
+            <w:proofErr w:type="gramStart"/>
+            <w:r>
+              <w:rPr>
+                <w:sz w:val="28"/>
+              </w:rPr>
+              <w:t>simultaneously</w:t>
+            </w:r>
+            <w:proofErr w:type="gramEnd"/>
+            <w:r>
+              <w:rPr>
+                <w:sz w:val="28"/>
+              </w:rPr>
+              <w:t>.</w:t>
             </w:r>
             <w:r>
               <w:rPr>
@@ -4511,17 +4633,8 @@
           <w:b/>
           <w:sz w:val="28"/>
         </w:rPr>
-        <w:t xml:space="preserve">-2: Application </w:t>
+        <w:t>-2: Application Characteristics</w:t>
       </w:r>
-      <w:r>
-        <w:rPr>
-          <w:b/>
-          <w:sz w:val="28"/>
-        </w:rPr>
-        <w:t>Characteristics</w:t>
-      </w:r>
-      <w:bookmarkStart w:id="0" w:name="_GoBack"/>
-      <w:bookmarkEnd w:id="0"/>
     </w:p>
     <w:p>
       <w:pPr>
@@ -5495,4 +5608,16 @@
   <a:objectDefaults/>
   <a:extraClrSchemeLst/>
 </a:theme>
+</file>
+
+<file path=customXml/item1.xml><?xml version="1.0" encoding="utf-8"?>
+<b:Sources xmlns:b="http://schemas.openxmlformats.org/officeDocument/2006/bibliography" xmlns="http://schemas.openxmlformats.org/officeDocument/2006/bibliography" SelectedStyle="\APA.XSL" StyleName="APA"/>
+</file>
+
+<file path=customXml/itemProps1.xml><?xml version="1.0" encoding="utf-8"?>
+<ds:datastoreItem xmlns:ds="http://schemas.openxmlformats.org/officeDocument/2006/customXml" ds:itemID="{8A7633A0-135E-4816-AC12-79E93AEA932F}">
+  <ds:schemaRefs>
+    <ds:schemaRef ds:uri="http://schemas.openxmlformats.org/officeDocument/2006/bibliography"/>
+  </ds:schemaRefs>
+</ds:datastoreItem>
 </file>
</xml_diff>